<commit_message>
Update front-end, add admin page and function and routes
</commit_message>
<xml_diff>
--- a/App-Design.docx
+++ b/App-Design.docx
@@ -25,7 +25,7 @@
     <w:p>
       <w:r>
         <w:pict w14:anchorId="42D5537F">
-          <v:rect id="_x0000_i1055" style="width:0;height:1.5pt" o:hralign="center" o:hrstd="t" o:hr="t" fillcolor="#a0a0a0" stroked="f"/>
+          <v:rect id="_x0000_i1025" style="width:0;height:1.5pt" o:hralign="center" o:hrstd="t" o:hr="t" fillcolor="#a0a0a0" stroked="f"/>
         </w:pict>
       </w:r>
     </w:p>
@@ -251,7 +251,7 @@
     <w:p>
       <w:r>
         <w:pict w14:anchorId="0CF11A4A">
-          <v:rect id="_x0000_i1056" style="width:0;height:1.5pt" o:hralign="center" o:hrstd="t" o:hr="t" fillcolor="#a0a0a0" stroked="f"/>
+          <v:rect id="_x0000_i1026" style="width:0;height:1.5pt" o:hralign="center" o:hrstd="t" o:hr="t" fillcolor="#a0a0a0" stroked="f"/>
         </w:pict>
       </w:r>
     </w:p>
@@ -946,7 +946,7 @@
     <w:p>
       <w:r>
         <w:pict w14:anchorId="188A329F">
-          <v:rect id="_x0000_i1057" style="width:0;height:1.5pt" o:hralign="center" o:hrstd="t" o:hr="t" fillcolor="#a0a0a0" stroked="f"/>
+          <v:rect id="_x0000_i1027" style="width:0;height:1.5pt" o:hralign="center" o:hrstd="t" o:hr="t" fillcolor="#a0a0a0" stroked="f"/>
         </w:pict>
       </w:r>
     </w:p>
@@ -1088,7 +1088,7 @@
     <w:p>
       <w:r>
         <w:pict w14:anchorId="08C4B7E9">
-          <v:rect id="_x0000_i1058" style="width:0;height:1.5pt" o:hralign="center" o:hrstd="t" o:hr="t" fillcolor="#a0a0a0" stroked="f"/>
+          <v:rect id="_x0000_i1028" style="width:0;height:1.5pt" o:hralign="center" o:hrstd="t" o:hr="t" fillcolor="#a0a0a0" stroked="f"/>
         </w:pict>
       </w:r>
     </w:p>
@@ -1430,7 +1430,7 @@
     <w:p>
       <w:r>
         <w:pict w14:anchorId="7DD01752">
-          <v:rect id="_x0000_i1059" style="width:0;height:1.5pt" o:hralign="center" o:hrstd="t" o:hr="t" fillcolor="#a0a0a0" stroked="f"/>
+          <v:rect id="_x0000_i1029" style="width:0;height:1.5pt" o:hralign="center" o:hrstd="t" o:hr="t" fillcolor="#a0a0a0" stroked="f"/>
         </w:pict>
       </w:r>
     </w:p>
@@ -1705,9 +1705,216 @@
     </w:p>
     <w:p>
       <w:r>
-        <w:t>uvicorn main:app --reload</w:t>
-      </w:r>
-    </w:p>
+        <w:t xml:space="preserve">uvicorn main:app </w:t>
+      </w:r>
+      <w:r>
+        <w:t>–</w:t>
+      </w:r>
+      <w:r>
+        <w:t>reload</w:t>
+      </w:r>
+    </w:p>
+    <w:p/>
+    <w:p/>
+    <w:p>
+      <w:r>
+        <w:t>To test the registration functionality:</w:t>
+      </w:r>
+    </w:p>
+    <w:p>
+      <w:pPr>
+        <w:numPr>
+          <w:ilvl w:val="0"/>
+          <w:numId w:val="6"/>
+        </w:numPr>
+      </w:pPr>
+      <w:r>
+        <w:rPr>
+          <w:b/>
+          <w:bCs/>
+        </w:rPr>
+        <w:t>Serve the frontend files</w:t>
+      </w:r>
+      <w:r>
+        <w:t>:</w:t>
+      </w:r>
+    </w:p>
+    <w:p>
+      <w:pPr>
+        <w:numPr>
+          <w:ilvl w:val="1"/>
+          <w:numId w:val="6"/>
+        </w:numPr>
+      </w:pPr>
+      <w:r>
+        <w:t>Use a local server to serve the HTML files. For example, you can use Python's built-in HTTP server:</w:t>
+      </w:r>
+    </w:p>
+    <w:p>
+      <w:r>
+        <w:t>python -m http.server</w:t>
+      </w:r>
+    </w:p>
+    <w:p>
+      <w:pPr>
+        <w:numPr>
+          <w:ilvl w:val="1"/>
+          <w:numId w:val="6"/>
+        </w:numPr>
+      </w:pPr>
+      <w:r>
+        <w:t>Navigate to the directory containing your frontend folder and run the above command. Then, open the browser and go to http://localhost:8000/frontend/register.html.</w:t>
+      </w:r>
+    </w:p>
+    <w:p>
+      <w:pPr>
+        <w:numPr>
+          <w:ilvl w:val="0"/>
+          <w:numId w:val="6"/>
+        </w:numPr>
+      </w:pPr>
+      <w:r>
+        <w:rPr>
+          <w:b/>
+          <w:bCs/>
+        </w:rPr>
+        <w:t>Run the backend server</w:t>
+      </w:r>
+      <w:r>
+        <w:t>:</w:t>
+      </w:r>
+    </w:p>
+    <w:p>
+      <w:pPr>
+        <w:numPr>
+          <w:ilvl w:val="1"/>
+          <w:numId w:val="6"/>
+        </w:numPr>
+      </w:pPr>
+      <w:r>
+        <w:t>Ensure your FastAPI backend is running. Use the command:</w:t>
+      </w:r>
+    </w:p>
+    <w:p>
+      <w:r>
+        <w:t>uvicorn backend.main:app --reload</w:t>
+      </w:r>
+    </w:p>
+    <w:p>
+      <w:pPr>
+        <w:numPr>
+          <w:ilvl w:val="1"/>
+          <w:numId w:val="6"/>
+        </w:numPr>
+      </w:pPr>
+      <w:r>
+        <w:t>This will start the backend server at http://127.0.0.1:8000.</w:t>
+      </w:r>
+    </w:p>
+    <w:p>
+      <w:pPr>
+        <w:numPr>
+          <w:ilvl w:val="0"/>
+          <w:numId w:val="6"/>
+        </w:numPr>
+      </w:pPr>
+      <w:r>
+        <w:rPr>
+          <w:b/>
+          <w:bCs/>
+        </w:rPr>
+        <w:lastRenderedPageBreak/>
+        <w:t>Test the registration</w:t>
+      </w:r>
+      <w:r>
+        <w:t>:</w:t>
+      </w:r>
+    </w:p>
+    <w:p>
+      <w:pPr>
+        <w:numPr>
+          <w:ilvl w:val="1"/>
+          <w:numId w:val="6"/>
+        </w:numPr>
+      </w:pPr>
+      <w:r>
+        <w:t>Open the register.html page in your browser.</w:t>
+      </w:r>
+    </w:p>
+    <w:p>
+      <w:pPr>
+        <w:numPr>
+          <w:ilvl w:val="1"/>
+          <w:numId w:val="6"/>
+        </w:numPr>
+      </w:pPr>
+      <w:r>
+        <w:t>Fill in the registration form with a username, email, and password.</w:t>
+      </w:r>
+    </w:p>
+    <w:p>
+      <w:pPr>
+        <w:numPr>
+          <w:ilvl w:val="1"/>
+          <w:numId w:val="6"/>
+        </w:numPr>
+      </w:pPr>
+      <w:r>
+        <w:t>Submit the form and check if the user is successfully registered.</w:t>
+      </w:r>
+    </w:p>
+    <w:p>
+      <w:pPr>
+        <w:numPr>
+          <w:ilvl w:val="0"/>
+          <w:numId w:val="6"/>
+        </w:numPr>
+      </w:pPr>
+      <w:r>
+        <w:rPr>
+          <w:b/>
+          <w:bCs/>
+        </w:rPr>
+        <w:t>Debugging</w:t>
+      </w:r>
+      <w:r>
+        <w:t>:</w:t>
+      </w:r>
+    </w:p>
+    <w:p>
+      <w:pPr>
+        <w:numPr>
+          <w:ilvl w:val="1"/>
+          <w:numId w:val="6"/>
+        </w:numPr>
+      </w:pPr>
+      <w:r>
+        <w:t>If the registration fails, check the browser console for errors.</w:t>
+      </w:r>
+    </w:p>
+    <w:p>
+      <w:pPr>
+        <w:numPr>
+          <w:ilvl w:val="1"/>
+          <w:numId w:val="6"/>
+        </w:numPr>
+      </w:pPr>
+      <w:r>
+        <w:t>Check the backend logs for any issues.</w:t>
+      </w:r>
+    </w:p>
+    <w:p>
+      <w:pPr>
+        <w:numPr>
+          <w:ilvl w:val="1"/>
+          <w:numId w:val="6"/>
+        </w:numPr>
+      </w:pPr>
+      <w:r>
+        <w:t>Verify the Supabase configuration and database setup.</w:t>
+      </w:r>
+    </w:p>
+    <w:p/>
     <w:p/>
     <w:sectPr>
       <w:pgSz w:w="12240" w:h="15840"/>
@@ -1871,6 +2078,123 @@
     </w:lvl>
   </w:abstractNum>
   <w:abstractNum w:abstractNumId="1" w15:restartNumberingAfterBreak="0">
+    <w:nsid w:val="20B9006A"/>
+    <w:multiLevelType w:val="multilevel"/>
+    <w:tmpl w:val="390291D2"/>
+    <w:lvl w:ilvl="0">
+      <w:start w:val="1"/>
+      <w:numFmt w:val="decimal"/>
+      <w:lvlText w:val="%1."/>
+      <w:lvlJc w:val="left"/>
+      <w:pPr>
+        <w:tabs>
+          <w:tab w:val="num" w:pos="720"/>
+        </w:tabs>
+        <w:ind w:left="720" w:hanging="360"/>
+      </w:pPr>
+    </w:lvl>
+    <w:lvl w:ilvl="1">
+      <w:start w:val="1"/>
+      <w:numFmt w:val="bullet"/>
+      <w:lvlText w:val="o"/>
+      <w:lvlJc w:val="left"/>
+      <w:pPr>
+        <w:tabs>
+          <w:tab w:val="num" w:pos="1440"/>
+        </w:tabs>
+        <w:ind w:left="1440" w:hanging="360"/>
+      </w:pPr>
+      <w:rPr>
+        <w:rFonts w:ascii="Courier New" w:hAnsi="Courier New" w:hint="default"/>
+        <w:sz w:val="20"/>
+      </w:rPr>
+    </w:lvl>
+    <w:lvl w:ilvl="2" w:tentative="1">
+      <w:start w:val="1"/>
+      <w:numFmt w:val="decimal"/>
+      <w:lvlText w:val="%3."/>
+      <w:lvlJc w:val="left"/>
+      <w:pPr>
+        <w:tabs>
+          <w:tab w:val="num" w:pos="2160"/>
+        </w:tabs>
+        <w:ind w:left="2160" w:hanging="360"/>
+      </w:pPr>
+    </w:lvl>
+    <w:lvl w:ilvl="3" w:tentative="1">
+      <w:start w:val="1"/>
+      <w:numFmt w:val="decimal"/>
+      <w:lvlText w:val="%4."/>
+      <w:lvlJc w:val="left"/>
+      <w:pPr>
+        <w:tabs>
+          <w:tab w:val="num" w:pos="2880"/>
+        </w:tabs>
+        <w:ind w:left="2880" w:hanging="360"/>
+      </w:pPr>
+    </w:lvl>
+    <w:lvl w:ilvl="4" w:tentative="1">
+      <w:start w:val="1"/>
+      <w:numFmt w:val="decimal"/>
+      <w:lvlText w:val="%5."/>
+      <w:lvlJc w:val="left"/>
+      <w:pPr>
+        <w:tabs>
+          <w:tab w:val="num" w:pos="3600"/>
+        </w:tabs>
+        <w:ind w:left="3600" w:hanging="360"/>
+      </w:pPr>
+    </w:lvl>
+    <w:lvl w:ilvl="5" w:tentative="1">
+      <w:start w:val="1"/>
+      <w:numFmt w:val="decimal"/>
+      <w:lvlText w:val="%6."/>
+      <w:lvlJc w:val="left"/>
+      <w:pPr>
+        <w:tabs>
+          <w:tab w:val="num" w:pos="4320"/>
+        </w:tabs>
+        <w:ind w:left="4320" w:hanging="360"/>
+      </w:pPr>
+    </w:lvl>
+    <w:lvl w:ilvl="6" w:tentative="1">
+      <w:start w:val="1"/>
+      <w:numFmt w:val="decimal"/>
+      <w:lvlText w:val="%7."/>
+      <w:lvlJc w:val="left"/>
+      <w:pPr>
+        <w:tabs>
+          <w:tab w:val="num" w:pos="5040"/>
+        </w:tabs>
+        <w:ind w:left="5040" w:hanging="360"/>
+      </w:pPr>
+    </w:lvl>
+    <w:lvl w:ilvl="7" w:tentative="1">
+      <w:start w:val="1"/>
+      <w:numFmt w:val="decimal"/>
+      <w:lvlText w:val="%8."/>
+      <w:lvlJc w:val="left"/>
+      <w:pPr>
+        <w:tabs>
+          <w:tab w:val="num" w:pos="5760"/>
+        </w:tabs>
+        <w:ind w:left="5760" w:hanging="360"/>
+      </w:pPr>
+    </w:lvl>
+    <w:lvl w:ilvl="8" w:tentative="1">
+      <w:start w:val="1"/>
+      <w:numFmt w:val="decimal"/>
+      <w:lvlText w:val="%9."/>
+      <w:lvlJc w:val="left"/>
+      <w:pPr>
+        <w:tabs>
+          <w:tab w:val="num" w:pos="6480"/>
+        </w:tabs>
+        <w:ind w:left="6480" w:hanging="360"/>
+      </w:pPr>
+    </w:lvl>
+  </w:abstractNum>
+  <w:abstractNum w:abstractNumId="2" w15:restartNumberingAfterBreak="0">
     <w:nsid w:val="29223EB8"/>
     <w:multiLevelType w:val="multilevel"/>
     <w:tmpl w:val="B47203EE"/>
@@ -1987,7 +2311,7 @@
       </w:pPr>
     </w:lvl>
   </w:abstractNum>
-  <w:abstractNum w:abstractNumId="2" w15:restartNumberingAfterBreak="0">
+  <w:abstractNum w:abstractNumId="3" w15:restartNumberingAfterBreak="0">
     <w:nsid w:val="42207A69"/>
     <w:multiLevelType w:val="multilevel"/>
     <w:tmpl w:val="C624C4C4"/>
@@ -2104,7 +2428,7 @@
       </w:pPr>
     </w:lvl>
   </w:abstractNum>
-  <w:abstractNum w:abstractNumId="3" w15:restartNumberingAfterBreak="0">
+  <w:abstractNum w:abstractNumId="4" w15:restartNumberingAfterBreak="0">
     <w:nsid w:val="442761A7"/>
     <w:multiLevelType w:val="multilevel"/>
     <w:tmpl w:val="393292AE"/>
@@ -2225,7 +2549,7 @@
       </w:pPr>
     </w:lvl>
   </w:abstractNum>
-  <w:abstractNum w:abstractNumId="4" w15:restartNumberingAfterBreak="0">
+  <w:abstractNum w:abstractNumId="5" w15:restartNumberingAfterBreak="0">
     <w:nsid w:val="47D4432E"/>
     <w:multiLevelType w:val="multilevel"/>
     <w:tmpl w:val="F1700016"/>
@@ -2375,18 +2699,21 @@
     </w:lvl>
   </w:abstractNum>
   <w:num w:numId="1" w16cid:durableId="1441607777">
-    <w:abstractNumId w:val="4"/>
+    <w:abstractNumId w:val="5"/>
   </w:num>
   <w:num w:numId="2" w16cid:durableId="1464300565">
-    <w:abstractNumId w:val="3"/>
+    <w:abstractNumId w:val="4"/>
   </w:num>
   <w:num w:numId="3" w16cid:durableId="2141726870">
     <w:abstractNumId w:val="0"/>
   </w:num>
   <w:num w:numId="4" w16cid:durableId="619801457">
+    <w:abstractNumId w:val="3"/>
+  </w:num>
+  <w:num w:numId="5" w16cid:durableId="169149159">
     <w:abstractNumId w:val="2"/>
   </w:num>
-  <w:num w:numId="5" w16cid:durableId="169149159">
+  <w:num w:numId="6" w16cid:durableId="1492866419">
     <w:abstractNumId w:val="1"/>
   </w:num>
 </w:numbering>
@@ -3607,6 +3934,26 @@
 </file>
 
 <file path=customXml/item1.xml><?xml version="1.0" encoding="utf-8"?>
+<p:properties xmlns:p="http://schemas.microsoft.com/office/2006/metadata/properties" xmlns:xsi="http://www.w3.org/2001/XMLSchema-instance" xmlns:pc="http://schemas.microsoft.com/office/infopath/2007/PartnerControls">
+  <documentManagement>
+    <TaxCatchAll xmlns="516f3223-d960-490f-8ef0-ea7beeb1dfa1" xsi:nil="true"/>
+    <lcf76f155ced4ddcb4097134ff3c332f xmlns="ecc668eb-5fd0-4dbf-9f6a-73a938c19007">
+      <Terms xmlns="http://schemas.microsoft.com/office/infopath/2007/PartnerControls"/>
+    </lcf76f155ced4ddcb4097134ff3c332f>
+  </documentManagement>
+</p:properties>
+</file>
+
+<file path=customXml/item2.xml><?xml version="1.0" encoding="utf-8"?>
+<?mso-contentType ?>
+<FormTemplates xmlns="http://schemas.microsoft.com/sharepoint/v3/contenttype/forms">
+  <Display>DocumentLibraryForm</Display>
+  <Edit>DocumentLibraryForm</Edit>
+  <New>DocumentLibraryForm</New>
+</FormTemplates>
+</file>
+
+<file path=customXml/item3.xml><?xml version="1.0" encoding="utf-8"?>
 <ct:contentTypeSchema xmlns:ct="http://schemas.microsoft.com/office/2006/metadata/contentType" xmlns:ma="http://schemas.microsoft.com/office/2006/metadata/properties/metaAttributes" ct:_="" ma:_="" ma:contentTypeName="Document" ma:contentTypeID="0x010100D142092803134E4BB002A59D32A020B7" ma:contentTypeVersion="13" ma:contentTypeDescription="Create a new document." ma:contentTypeScope="" ma:versionID="aa672f91038609e13e242f97e3ab0332">
   <xsd:schema xmlns:xsd="http://www.w3.org/2001/XMLSchema" xmlns:xs="http://www.w3.org/2001/XMLSchema" xmlns:p="http://schemas.microsoft.com/office/2006/metadata/properties" xmlns:ns2="ecc668eb-5fd0-4dbf-9f6a-73a938c19007" xmlns:ns3="516f3223-d960-490f-8ef0-ea7beeb1dfa1" targetNamespace="http://schemas.microsoft.com/office/2006/metadata/properties" ma:root="true" ma:fieldsID="cfa7ca5462ace0c920246e87f9c40246" ns2:_="" ns3:_="">
     <xsd:import namespace="ecc668eb-5fd0-4dbf-9f6a-73a938c19007"/>
@@ -3813,34 +4160,40 @@
 </ct:contentTypeSchema>
 </file>
 
-<file path=customXml/item2.xml><?xml version="1.0" encoding="utf-8"?>
-<?mso-contentType ?>
-<FormTemplates xmlns="http://schemas.microsoft.com/sharepoint/v3/contenttype/forms">
-  <Display>DocumentLibraryForm</Display>
-  <Edit>DocumentLibraryForm</Edit>
-  <New>DocumentLibraryForm</New>
-</FormTemplates>
-</file>
-
-<file path=customXml/item3.xml><?xml version="1.0" encoding="utf-8"?>
-<p:properties xmlns:p="http://schemas.microsoft.com/office/2006/metadata/properties" xmlns:xsi="http://www.w3.org/2001/XMLSchema-instance" xmlns:pc="http://schemas.microsoft.com/office/infopath/2007/PartnerControls">
-  <documentManagement>
-    <TaxCatchAll xmlns="516f3223-d960-490f-8ef0-ea7beeb1dfa1" xsi:nil="true"/>
-    <lcf76f155ced4ddcb4097134ff3c332f xmlns="ecc668eb-5fd0-4dbf-9f6a-73a938c19007">
-      <Terms xmlns="http://schemas.microsoft.com/office/infopath/2007/PartnerControls"/>
-    </lcf76f155ced4ddcb4097134ff3c332f>
-  </documentManagement>
-</p:properties>
-</file>
-
 <file path=customXml/itemProps1.xml><?xml version="1.0" encoding="utf-8"?>
-<ds:datastoreItem xmlns:ds="http://schemas.openxmlformats.org/officeDocument/2006/customXml" ds:itemID="{5C4CDDCE-D6CA-4CCA-84CD-BACB82495C74}"/>
+<ds:datastoreItem xmlns:ds="http://schemas.openxmlformats.org/officeDocument/2006/customXml" ds:itemID="{3A62D2C7-BC21-4884-9397-AF855FFF4F22}">
+  <ds:schemaRefs>
+    <ds:schemaRef ds:uri="http://schemas.microsoft.com/office/2006/metadata/properties"/>
+    <ds:schemaRef ds:uri="http://schemas.microsoft.com/office/infopath/2007/PartnerControls"/>
+    <ds:schemaRef ds:uri="516f3223-d960-490f-8ef0-ea7beeb1dfa1"/>
+    <ds:schemaRef ds:uri="ecc668eb-5fd0-4dbf-9f6a-73a938c19007"/>
+  </ds:schemaRefs>
+</ds:datastoreItem>
 </file>
 
 <file path=customXml/itemProps2.xml><?xml version="1.0" encoding="utf-8"?>
-<ds:datastoreItem xmlns:ds="http://schemas.openxmlformats.org/officeDocument/2006/customXml" ds:itemID="{C3F82263-DCD5-41B5-B9F3-EB4449B2BB63}"/>
+<ds:datastoreItem xmlns:ds="http://schemas.openxmlformats.org/officeDocument/2006/customXml" ds:itemID="{C3F82263-DCD5-41B5-B9F3-EB4449B2BB63}">
+  <ds:schemaRefs>
+    <ds:schemaRef ds:uri="http://schemas.microsoft.com/sharepoint/v3/contenttype/forms"/>
+  </ds:schemaRefs>
+</ds:datastoreItem>
 </file>
 
 <file path=customXml/itemProps3.xml><?xml version="1.0" encoding="utf-8"?>
-<ds:datastoreItem xmlns:ds="http://schemas.openxmlformats.org/officeDocument/2006/customXml" ds:itemID="{3A62D2C7-BC21-4884-9397-AF855FFF4F22}"/>
+<ds:datastoreItem xmlns:ds="http://schemas.openxmlformats.org/officeDocument/2006/customXml" ds:itemID="{5C4CDDCE-D6CA-4CCA-84CD-BACB82495C74}">
+  <ds:schemaRefs>
+    <ds:schemaRef ds:uri="http://schemas.microsoft.com/office/2006/metadata/contentType"/>
+    <ds:schemaRef ds:uri="http://schemas.microsoft.com/office/2006/metadata/properties/metaAttributes"/>
+    <ds:schemaRef ds:uri="http://www.w3.org/2001/XMLSchema"/>
+    <ds:schemaRef ds:uri="http://schemas.microsoft.com/office/2006/metadata/properties"/>
+    <ds:schemaRef ds:uri="ecc668eb-5fd0-4dbf-9f6a-73a938c19007"/>
+    <ds:schemaRef ds:uri="516f3223-d960-490f-8ef0-ea7beeb1dfa1"/>
+    <ds:schemaRef ds:uri="http://schemas.microsoft.com/office/2006/documentManagement/types"/>
+    <ds:schemaRef ds:uri="http://schemas.microsoft.com/office/infopath/2007/PartnerControls"/>
+    <ds:schemaRef ds:uri="http://schemas.openxmlformats.org/package/2006/metadata/core-properties"/>
+    <ds:schemaRef ds:uri="http://purl.org/dc/elements/1.1/"/>
+    <ds:schemaRef ds:uri="http://purl.org/dc/terms/"/>
+    <ds:schemaRef ds:uri="http://schemas.microsoft.com/internal/obd"/>
+  </ds:schemaRefs>
+</ds:datastoreItem>
 </file>
</xml_diff>